<commit_message>
github link added to report
</commit_message>
<xml_diff>
--- a/Project_Report.docx
+++ b/Project_Report.docx
@@ -165,7 +165,7 @@
               </wp:anchor>
             </w:drawing>
           </mc:Choice>
-          <mc:Fallback xmlns:oel="http://schemas.microsoft.com/office/2019/extlst" xmlns:w16du="http://schemas.microsoft.com/office/word/2023/wordml/word16du" xmlns:a="http://schemas.openxmlformats.org/drawingml/2006/main" xmlns:pic="http://schemas.openxmlformats.org/drawingml/2006/picture">
+          <mc:Fallback xmlns:pic="http://schemas.openxmlformats.org/drawingml/2006/picture" xmlns:a="http://schemas.openxmlformats.org/drawingml/2006/main" xmlns:w16du="http://schemas.microsoft.com/office/word/2023/wordml/word16du" xmlns:oel="http://schemas.microsoft.com/office/2019/extlst">
             <w:pict>
               <v:line id="Straight Connector 5" style="position:absolute;z-index:251659264;visibility:visible;mso-wrap-style:square;mso-width-percent:0;mso-wrap-distance-left:9pt;mso-wrap-distance-top:0;mso-wrap-distance-right:9pt;mso-wrap-distance-bottom:0;mso-position-horizontal:absolute;mso-position-horizontal-relative:text;mso-position-vertical:absolute;mso-position-vertical-relative:text;mso-width-percent:0;mso-width-relative:margin" o:spid="_x0000_s1026" strokecolor="black [3200]" strokeweight=".5pt" from="-17.25pt,24.65pt" to="481.5pt,24.65pt" w14:anchorId="2870C6A6" o:gfxdata="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">
                 <v:stroke joinstyle="miter"/>
@@ -2880,14 +2880,27 @@
       <w:r>
         <w:t xml:space="preserve">Figure </w:t>
       </w:r>
-      <w:fldSimple w:instr=" SEQ Figure \* ARABIC ">
-        <w:r>
-          <w:rPr>
-            <w:noProof/>
-          </w:rPr>
-          <w:t>1</w:t>
-        </w:r>
-      </w:fldSimple>
+      <w:r>
+        <w:fldChar w:fldCharType="begin"/>
+      </w:r>
+      <w:r>
+        <w:instrText xml:space="preserve"> SEQ Figure \* ARABIC </w:instrText>
+      </w:r>
+      <w:r>
+        <w:fldChar w:fldCharType="separate"/>
+      </w:r>
+      <w:r>
+        <w:rPr>
+          <w:noProof/>
+        </w:rPr>
+        <w:t>1</w:t>
+      </w:r>
+      <w:r>
+        <w:rPr>
+          <w:noProof/>
+        </w:rPr>
+        <w:fldChar w:fldCharType="end"/>
+      </w:r>
       <w:r>
         <w:t>: Upper Wabash</w:t>
       </w:r>
@@ -2981,14 +2994,27 @@
       <w:r>
         <w:t xml:space="preserve">Figure </w:t>
       </w:r>
-      <w:fldSimple w:instr=" SEQ Figure \* ARABIC ">
-        <w:r>
-          <w:rPr>
-            <w:noProof/>
-          </w:rPr>
-          <w:t>2</w:t>
-        </w:r>
-      </w:fldSimple>
+      <w:r>
+        <w:fldChar w:fldCharType="begin"/>
+      </w:r>
+      <w:r>
+        <w:instrText xml:space="preserve"> SEQ Figure \* ARABIC </w:instrText>
+      </w:r>
+      <w:r>
+        <w:fldChar w:fldCharType="separate"/>
+      </w:r>
+      <w:r>
+        <w:rPr>
+          <w:noProof/>
+        </w:rPr>
+        <w:t>2</w:t>
+      </w:r>
+      <w:r>
+        <w:rPr>
+          <w:noProof/>
+        </w:rPr>
+        <w:fldChar w:fldCharType="end"/>
+      </w:r>
       <w:r>
         <w:t>: Streamflow</w:t>
       </w:r>
@@ -3197,14 +3223,27 @@
       <w:r>
         <w:t xml:space="preserve">Figure </w:t>
       </w:r>
-      <w:fldSimple w:instr=" SEQ Figure \* ARABIC ">
-        <w:r>
-          <w:rPr>
-            <w:noProof/>
-          </w:rPr>
-          <w:t>3</w:t>
-        </w:r>
-      </w:fldSimple>
+      <w:r>
+        <w:fldChar w:fldCharType="begin"/>
+      </w:r>
+      <w:r>
+        <w:instrText xml:space="preserve"> SEQ Figure \* ARABIC </w:instrText>
+      </w:r>
+      <w:r>
+        <w:fldChar w:fldCharType="separate"/>
+      </w:r>
+      <w:r>
+        <w:rPr>
+          <w:noProof/>
+        </w:rPr>
+        <w:t>3</w:t>
+      </w:r>
+      <w:r>
+        <w:rPr>
+          <w:noProof/>
+        </w:rPr>
+        <w:fldChar w:fldCharType="end"/>
+      </w:r>
       <w:r>
         <w:t>(a)</w:t>
       </w:r>
@@ -3385,14 +3424,27 @@
       <w:r>
         <w:t xml:space="preserve">Figure </w:t>
       </w:r>
-      <w:fldSimple w:instr=" SEQ Figure \* ARABIC ">
-        <w:r>
-          <w:rPr>
-            <w:noProof/>
-          </w:rPr>
-          <w:t>4</w:t>
-        </w:r>
-      </w:fldSimple>
+      <w:r>
+        <w:fldChar w:fldCharType="begin"/>
+      </w:r>
+      <w:r>
+        <w:instrText xml:space="preserve"> SEQ Figure \* ARABIC </w:instrText>
+      </w:r>
+      <w:r>
+        <w:fldChar w:fldCharType="separate"/>
+      </w:r>
+      <w:r>
+        <w:rPr>
+          <w:noProof/>
+        </w:rPr>
+        <w:t>4</w:t>
+      </w:r>
+      <w:r>
+        <w:rPr>
+          <w:noProof/>
+        </w:rPr>
+        <w:fldChar w:fldCharType="end"/>
+      </w:r>
       <w:r>
         <w:t xml:space="preserve">: </w:t>
       </w:r>
@@ -3484,14 +3536,27 @@
       <w:r>
         <w:t xml:space="preserve">Figure </w:t>
       </w:r>
-      <w:fldSimple w:instr=" SEQ Figure \* ARABIC ">
-        <w:r>
-          <w:rPr>
-            <w:noProof/>
-          </w:rPr>
-          <w:t>5</w:t>
-        </w:r>
-      </w:fldSimple>
+      <w:r>
+        <w:fldChar w:fldCharType="begin"/>
+      </w:r>
+      <w:r>
+        <w:instrText xml:space="preserve"> SEQ Figure \* ARABIC </w:instrText>
+      </w:r>
+      <w:r>
+        <w:fldChar w:fldCharType="separate"/>
+      </w:r>
+      <w:r>
+        <w:rPr>
+          <w:noProof/>
+        </w:rPr>
+        <w:t>5</w:t>
+      </w:r>
+      <w:r>
+        <w:rPr>
+          <w:noProof/>
+        </w:rPr>
+        <w:fldChar w:fldCharType="end"/>
+      </w:r>
       <w:r>
         <w:t>:  The predicted streamflow</w:t>
       </w:r>
@@ -4786,14 +4851,27 @@
       <w:r>
         <w:t xml:space="preserve">Table </w:t>
       </w:r>
-      <w:fldSimple w:instr=" SEQ Table \* ARABIC ">
-        <w:r>
-          <w:rPr>
-            <w:noProof/>
-          </w:rPr>
-          <w:t>1</w:t>
-        </w:r>
-      </w:fldSimple>
+      <w:r>
+        <w:fldChar w:fldCharType="begin"/>
+      </w:r>
+      <w:r>
+        <w:instrText xml:space="preserve"> SEQ Table \* ARABIC </w:instrText>
+      </w:r>
+      <w:r>
+        <w:fldChar w:fldCharType="separate"/>
+      </w:r>
+      <w:r>
+        <w:rPr>
+          <w:noProof/>
+        </w:rPr>
+        <w:t>1</w:t>
+      </w:r>
+      <w:r>
+        <w:rPr>
+          <w:noProof/>
+        </w:rPr>
+        <w:fldChar w:fldCharType="end"/>
+      </w:r>
       <w:r>
         <w:t xml:space="preserve">: </w:t>
       </w:r>
@@ -5143,14 +5221,27 @@
       <w:r>
         <w:t xml:space="preserve">Figure </w:t>
       </w:r>
-      <w:fldSimple w:instr=" SEQ Figure \* ARABIC ">
-        <w:r>
-          <w:rPr>
-            <w:noProof/>
-          </w:rPr>
-          <w:t>6</w:t>
-        </w:r>
-      </w:fldSimple>
+      <w:r>
+        <w:fldChar w:fldCharType="begin"/>
+      </w:r>
+      <w:r>
+        <w:instrText xml:space="preserve"> SEQ Figure \* ARABIC </w:instrText>
+      </w:r>
+      <w:r>
+        <w:fldChar w:fldCharType="separate"/>
+      </w:r>
+      <w:r>
+        <w:rPr>
+          <w:noProof/>
+        </w:rPr>
+        <w:t>6</w:t>
+      </w:r>
+      <w:r>
+        <w:rPr>
+          <w:noProof/>
+        </w:rPr>
+        <w:fldChar w:fldCharType="end"/>
+      </w:r>
       <w:r>
         <w:t xml:space="preserve">: </w:t>
       </w:r>
@@ -5531,14 +5622,27 @@
       <w:r>
         <w:t xml:space="preserve">Figure </w:t>
       </w:r>
-      <w:fldSimple w:instr=" SEQ Figure \* ARABIC ">
-        <w:r>
-          <w:rPr>
-            <w:noProof/>
-          </w:rPr>
-          <w:t>7</w:t>
-        </w:r>
-      </w:fldSimple>
+      <w:r>
+        <w:fldChar w:fldCharType="begin"/>
+      </w:r>
+      <w:r>
+        <w:instrText xml:space="preserve"> SEQ Figure \* ARABIC </w:instrText>
+      </w:r>
+      <w:r>
+        <w:fldChar w:fldCharType="separate"/>
+      </w:r>
+      <w:r>
+        <w:rPr>
+          <w:noProof/>
+        </w:rPr>
+        <w:t>7</w:t>
+      </w:r>
+      <w:r>
+        <w:rPr>
+          <w:noProof/>
+        </w:rPr>
+        <w:fldChar w:fldCharType="end"/>
+      </w:r>
       <w:r>
         <w:t>:</w:t>
       </w:r>
@@ -5677,14 +5781,27 @@
       <w:r>
         <w:t xml:space="preserve">Figure </w:t>
       </w:r>
-      <w:fldSimple w:instr=" SEQ Figure \* ARABIC ">
-        <w:r>
-          <w:rPr>
-            <w:noProof/>
-          </w:rPr>
-          <w:t>8</w:t>
-        </w:r>
-      </w:fldSimple>
+      <w:r>
+        <w:fldChar w:fldCharType="begin"/>
+      </w:r>
+      <w:r>
+        <w:instrText xml:space="preserve"> SEQ Figure \* ARABIC </w:instrText>
+      </w:r>
+      <w:r>
+        <w:fldChar w:fldCharType="separate"/>
+      </w:r>
+      <w:r>
+        <w:rPr>
+          <w:noProof/>
+        </w:rPr>
+        <w:t>8</w:t>
+      </w:r>
+      <w:r>
+        <w:rPr>
+          <w:noProof/>
+        </w:rPr>
+        <w:fldChar w:fldCharType="end"/>
+      </w:r>
       <w:r>
         <w:t>:</w:t>
       </w:r>
@@ -5796,14 +5913,27 @@
       <w:r>
         <w:t xml:space="preserve">Figure </w:t>
       </w:r>
-      <w:fldSimple w:instr=" SEQ Figure \* ARABIC ">
-        <w:r>
-          <w:rPr>
-            <w:noProof/>
-          </w:rPr>
-          <w:t>9</w:t>
-        </w:r>
-      </w:fldSimple>
+      <w:r>
+        <w:fldChar w:fldCharType="begin"/>
+      </w:r>
+      <w:r>
+        <w:instrText xml:space="preserve"> SEQ Figure \* ARABIC </w:instrText>
+      </w:r>
+      <w:r>
+        <w:fldChar w:fldCharType="separate"/>
+      </w:r>
+      <w:r>
+        <w:rPr>
+          <w:noProof/>
+        </w:rPr>
+        <w:t>9</w:t>
+      </w:r>
+      <w:r>
+        <w:rPr>
+          <w:noProof/>
+        </w:rPr>
+        <w:fldChar w:fldCharType="end"/>
+      </w:r>
       <w:r>
         <w:t xml:space="preserve">: </w:t>
       </w:r>
@@ -5893,14 +6023,27 @@
       <w:r>
         <w:t xml:space="preserve">Figure </w:t>
       </w:r>
-      <w:fldSimple w:instr=" SEQ Figure \* ARABIC ">
-        <w:r>
-          <w:rPr>
-            <w:noProof/>
-          </w:rPr>
-          <w:t>10</w:t>
-        </w:r>
-      </w:fldSimple>
+      <w:r>
+        <w:fldChar w:fldCharType="begin"/>
+      </w:r>
+      <w:r>
+        <w:instrText xml:space="preserve"> SEQ Figure \* ARABIC </w:instrText>
+      </w:r>
+      <w:r>
+        <w:fldChar w:fldCharType="separate"/>
+      </w:r>
+      <w:r>
+        <w:rPr>
+          <w:noProof/>
+        </w:rPr>
+        <w:t>10</w:t>
+      </w:r>
+      <w:r>
+        <w:rPr>
+          <w:noProof/>
+        </w:rPr>
+        <w:fldChar w:fldCharType="end"/>
+      </w:r>
       <w:r>
         <w:t xml:space="preserve">: </w:t>
       </w:r>
@@ -6713,6 +6856,25 @@
       <w:pPr>
         <w:spacing w:after="0"/>
       </w:pPr>
+    </w:p>
+    <w:p>
+      <w:pPr>
+        <w:spacing w:after="0"/>
+      </w:pPr>
+      <w:r>
+        <w:t xml:space="preserve">GitHub Link: </w:t>
+      </w:r>
+      <w:hyperlink r:id="rId24" w:history="1">
+        <w:r>
+          <w:rPr>
+            <w:rStyle w:val="Hyperlink"/>
+          </w:rPr>
+          <w:t>https://github.com/Rishitha-28/Final-Project-ABE69100.git</w:t>
+        </w:r>
+      </w:hyperlink>
+      <w:r>
+        <w:t xml:space="preserve"> </w:t>
+      </w:r>
     </w:p>
     <w:sectPr>
       <w:pgSz w:w="12240" w:h="15840"/>

</xml_diff>